<commit_message>
upload picture and replace it
</commit_message>
<xml_diff>
--- a/statics/user/2020416089_temp_end.docx
+++ b/statics/user/2020416089_temp_end.docx
@@ -550,7 +550,7 @@
           <w:sz w:val="24"/>
           <w:szCs w:val="24"/>
         </w:rPr>
-        <w:t>10</w:t>
+        <w:t>11</w:t>
       </w:r>
       <w:r>
         <w:rPr>
@@ -1014,7 +1014,7 @@
           <w:sz w:val="24"/>
           <w:szCs w:val="24"/>
         </w:rPr>
-        <w:t>10</w:t>
+        <w:t>11</w:t>
       </w:r>
       <w:r>
         <w:rPr>
@@ -1816,7 +1816,7 @@
           <w:sz w:val="24"/>
           <w:szCs w:val="24"/>
         </w:rPr>
-        <w:t>10</w:t>
+        <w:t>11</w:t>
       </w:r>
       <w:r>
         <w:rPr>

</xml_diff>